<commit_message>
Data acquisition, subject 1 and 2
</commit_message>
<xml_diff>
--- a/MetodologiaExperimental/ConsentimientoInformado.docx
+++ b/MetodologiaExperimental/ConsentimientoInformado.docx
@@ -781,17 +781,9 @@
           <w:rFonts w:ascii="Arial" w:hAnsi="Arial" w:cs="Arial"/>
           <w:color w:val="000000"/>
         </w:rPr>
-        <w:t>Guayaquil, ………… de……………………de 20</w:t>
-      </w:r>
-      <w:r>
-        <w:rPr>
-          <w:rFonts w:ascii="Arial" w:hAnsi="Arial" w:cs="Arial"/>
-          <w:color w:val="000000"/>
-        </w:rPr>
-        <w:t>21</w:t>
-      </w:r>
-    </w:p>
-    <w:p/>
+        <w:t>Guayaquil, ………… de……………………de 2021</w:t>
+      </w:r>
+    </w:p>
     <w:sectPr>
       <w:pgSz w:w="11906" w:h="16838"/>
       <w:pgMar w:top="1417" w:right="1701" w:bottom="1417" w:left="1701" w:header="708" w:footer="708" w:gutter="0"/>

</xml_diff>